<commit_message>
data rep project final
</commit_message>
<xml_diff>
--- a/Restaurant website.docx
+++ b/Restaurant website.docx
@@ -99,6 +99,82 @@
           <w:lang w:val="en-US"/>
         </w:rPr>
         <w:t xml:space="preserve"> curl commands work alright so problem appears to be in the stafflogin.html  Ajax function. Did extensive online research and tried setting local session ids etc. but to no avail. Would be interested to know what I did wrong</w:t>
+      </w:r>
+      <w:r>
+        <w:rPr>
+          <w:lang w:val="en-US"/>
+        </w:rPr>
+        <w:t xml:space="preserve">. Had wanted to add functionality to allow access to menu maintenance upon logging in. As could not log in abandoned. </w:t>
+      </w:r>
+    </w:p>
+    <w:p>
+      <w:pPr>
+        <w:rPr>
+          <w:lang w:val="en-US"/>
+        </w:rPr>
+      </w:pPr>
+      <w:r>
+        <w:rPr>
+          <w:lang w:val="en-US"/>
+        </w:rPr>
+        <w:t xml:space="preserve">Menu </w:t>
+      </w:r>
+      <w:proofErr w:type="gramStart"/>
+      <w:r>
+        <w:rPr>
+          <w:lang w:val="en-US"/>
+        </w:rPr>
+        <w:t>page ,</w:t>
+      </w:r>
+      <w:proofErr w:type="gramEnd"/>
+      <w:r>
+        <w:rPr>
+          <w:lang w:val="en-US"/>
+        </w:rPr>
+        <w:t xml:space="preserve"> menu </w:t>
+      </w:r>
+      <w:r>
+        <w:rPr>
+          <w:lang w:val="en-US"/>
+        </w:rPr>
+        <w:t>saved in</w:t>
+      </w:r>
+      <w:r>
+        <w:rPr>
+          <w:lang w:val="en-US"/>
+        </w:rPr>
+        <w:t xml:space="preserve"> menu </w:t>
+      </w:r>
+      <w:r>
+        <w:rPr>
+          <w:lang w:val="en-US"/>
+        </w:rPr>
+        <w:t xml:space="preserve"> table, can add, update, delete</w:t>
+      </w:r>
+      <w:r>
+        <w:rPr>
+          <w:lang w:val="en-US"/>
+        </w:rPr>
+        <w:t xml:space="preserve"> </w:t>
+      </w:r>
+      <w:r>
+        <w:rPr>
+          <w:lang w:val="en-US"/>
+        </w:rPr>
+        <w:t xml:space="preserve"> items</w:t>
+      </w:r>
+    </w:p>
+    <w:p>
+      <w:pPr>
+        <w:rPr>
+          <w:lang w:val="en-US"/>
+        </w:rPr>
+      </w:pPr>
+      <w:r>
+        <w:rPr>
+          <w:lang w:val="en-US"/>
+        </w:rPr>
+        <w:t>Could not get python anywhere working with all my tables, think I got a bot carried away at the website end !</w:t>
       </w:r>
       <w:bookmarkStart w:id="0" w:name="_GoBack"/>
       <w:bookmarkEnd w:id="0"/>

</xml_diff>